<commit_message>
Atualização da especificação dos casos de uso
feito alterações no caso de uso de cadastro do usuário e no caso de uso
de criação da agenda, onde detalhei mais itens.
</commit_message>
<xml_diff>
--- a/documentacao/diagramas/diagrama casos de uso/Diagrama de Caso de Uso.docx
+++ b/documentacao/diagramas/diagrama casos de uso/Diagrama de Caso de Uso.docx
@@ -91,328 +91,768 @@
       </w:r>
     </w:p>
     <w:p>
+      <w:r>
+        <w:t xml:space="preserve">1 – Ao Usuário inserir um ponto inicial e </w:t>
+      </w:r>
+      <w:proofErr w:type="gramStart"/>
+      <w:r>
+        <w:t>final  de</w:t>
+      </w:r>
+      <w:proofErr w:type="gramEnd"/>
+      <w:r>
+        <w:t xml:space="preserve"> uma viagem e desejar marcar novos trechos e pontos para a mesma, solicita ao sistema “Cadastrar Usuário”, para que tudo fique salvo em sua conta.</w:t>
+      </w:r>
+    </w:p>
+    <w:p>
+      <w:r>
+        <w:t>2 – Sistema disponibiliza tela cadastro Usuário</w:t>
+      </w:r>
+    </w:p>
+    <w:p>
+      <w:r>
+        <w:t>3 – Usuário informa forma de cadastro</w:t>
+      </w:r>
+    </w:p>
+    <w:p>
+      <w:r>
+        <w:t>4 – Sistema verifica se a conta já existe</w:t>
+      </w:r>
+    </w:p>
+    <w:p>
+      <w:r>
+        <w:t>5 – Usuário escolhe preferências para personalização do sistema</w:t>
+      </w:r>
+    </w:p>
+    <w:p>
+      <w:r>
+        <w:t>6 – Sistema envia e-mail informando o Usuário do cadastro</w:t>
+      </w:r>
+    </w:p>
+    <w:p>
+      <w:r>
+        <w:t>7 – Sistema redireciona Usuário para página principal</w:t>
+      </w:r>
+    </w:p>
+    <w:p>
+      <w:r>
+        <w:t>8 – Encerrar caso de uso</w:t>
+      </w:r>
+    </w:p>
+    <w:p/>
+    <w:p>
+      <w:pPr>
+        <w:rPr>
+          <w:b/>
+        </w:rPr>
+      </w:pPr>
+      <w:r>
+        <w:rPr>
+          <w:b/>
+        </w:rPr>
+        <w:t>Fluxo alternativo:</w:t>
+      </w:r>
+    </w:p>
+    <w:p>
+      <w:r>
+        <w:t>3.A – Usuário escolhe o cadastro do próprio sistema</w:t>
+      </w:r>
+    </w:p>
+    <w:p>
+      <w:r>
+        <w:tab/>
+        <w:t>1 – O sistema exibe uma tela solicitando e-mail e senha.</w:t>
+      </w:r>
+    </w:p>
+    <w:p>
+      <w:r>
+        <w:t xml:space="preserve">3.B – Usuário escolhe se conectar utilizando a conta do </w:t>
+      </w:r>
+      <w:proofErr w:type="spellStart"/>
+      <w:r>
+        <w:t>Facebook</w:t>
+      </w:r>
+      <w:proofErr w:type="spellEnd"/>
+    </w:p>
+    <w:p>
+      <w:r>
+        <w:tab/>
+        <w:t xml:space="preserve">1 – O sistema exibe uma tela pedindo o usuário da conta do </w:t>
+      </w:r>
+      <w:proofErr w:type="spellStart"/>
+      <w:r>
+        <w:t>Facebook</w:t>
+      </w:r>
+      <w:proofErr w:type="spellEnd"/>
+      <w:r>
+        <w:t xml:space="preserve"> e a senha</w:t>
+      </w:r>
+    </w:p>
+    <w:p>
+      <w:r>
+        <w:tab/>
+        <w:t xml:space="preserve">2 – O sistema solicita autorização para utilizar as informações do </w:t>
+      </w:r>
+      <w:proofErr w:type="spellStart"/>
+      <w:r>
+        <w:t>Facebook</w:t>
+      </w:r>
+      <w:proofErr w:type="spellEnd"/>
+      <w:r>
+        <w:t>.</w:t>
+      </w:r>
+    </w:p>
+    <w:p>
+      <w:r>
+        <w:tab/>
+        <w:t>3 – O sistema recupera todas as informações necessárias para que a conta seja habilitada.</w:t>
+      </w:r>
+    </w:p>
+    <w:p/>
+    <w:p>
+      <w:r>
+        <w:t>3.C – Usuário escolhe se conectar via Google+</w:t>
+      </w:r>
+    </w:p>
+    <w:p>
+      <w:r>
+        <w:tab/>
+        <w:t>1 – Sistema exibe uma tela pedindo o Usuário da conta do Google+</w:t>
+      </w:r>
+    </w:p>
+    <w:p>
+      <w:r>
+        <w:tab/>
+        <w:t>2 – Sistema solicita autorização para utilizar as informações do Google+.</w:t>
+      </w:r>
+    </w:p>
+    <w:p>
+      <w:r>
+        <w:lastRenderedPageBreak/>
+        <w:tab/>
+        <w:t>3 – Sistema recupera todas as informações necessárias para que a conta seja habilitada.</w:t>
+      </w:r>
+    </w:p>
+    <w:p/>
+    <w:p>
+      <w:r>
+        <w:t>4.A – Usuário já está cadastrado</w:t>
+      </w:r>
+    </w:p>
+    <w:p>
+      <w:r>
+        <w:tab/>
+        <w:t xml:space="preserve">1 – O sistema avisa através de uma mensagem amigável que o usuário já está cadastrado </w:t>
+      </w:r>
+    </w:p>
+    <w:p>
+      <w:pPr>
+        <w:rPr>
+          <w:u w:val="single"/>
+        </w:rPr>
+      </w:pPr>
+      <w:r>
+        <w:tab/>
+        <w:t xml:space="preserve">2 – O sistema redireciona o Usuário para a tela de </w:t>
+      </w:r>
+      <w:proofErr w:type="spellStart"/>
+      <w:r>
+        <w:t>login</w:t>
+      </w:r>
+      <w:proofErr w:type="spellEnd"/>
+      <w:r>
+        <w:t>, pedindo uma forma para se conectar</w:t>
+      </w:r>
+    </w:p>
+    <w:p>
+      <w:r>
+        <w:tab/>
+        <w:t>3 – Fim do caso de uso</w:t>
+      </w:r>
+    </w:p>
+    <w:p>
+      <w:r>
+        <w:tab/>
+      </w:r>
+      <w:r>
+        <w:tab/>
+      </w:r>
+    </w:p>
+    <w:p>
+      <w:r>
+        <w:br w:type="page"/>
+      </w:r>
+    </w:p>
+    <w:p>
+      <w:r>
+        <w:rPr>
+          <w:b/>
+        </w:rPr>
+        <w:lastRenderedPageBreak/>
+        <w:t>ID</w:t>
+      </w:r>
+      <w:r>
+        <w:t>: UC-02</w:t>
+      </w:r>
+    </w:p>
+    <w:p>
+      <w:r>
+        <w:rPr>
+          <w:b/>
+        </w:rPr>
+        <w:t>Objetivo</w:t>
+      </w:r>
+      <w:r>
+        <w:t xml:space="preserve">: Permitir o Usuário Agendar uma das viagens das quais indicou um ponto inicial e final. </w:t>
+      </w:r>
+    </w:p>
+    <w:p>
+      <w:r>
+        <w:rPr>
+          <w:b/>
+        </w:rPr>
+        <w:t>Ator Primário:</w:t>
+      </w:r>
+      <w:r>
+        <w:t xml:space="preserve"> Cliente</w:t>
+      </w:r>
+    </w:p>
+    <w:p>
+      <w:r>
+        <w:rPr>
+          <w:b/>
+        </w:rPr>
+        <w:t>Pré-condição:</w:t>
+      </w:r>
+      <w:r>
+        <w:t xml:space="preserve"> O usuário deverá estar cadastrado e </w:t>
+      </w:r>
+      <w:proofErr w:type="spellStart"/>
+      <w:r>
+        <w:t>logado</w:t>
+      </w:r>
+      <w:proofErr w:type="spellEnd"/>
+      <w:r>
+        <w:t xml:space="preserve"> no sistema</w:t>
+      </w:r>
+    </w:p>
+    <w:p>
+      <w:r>
+        <w:rPr>
+          <w:b/>
+        </w:rPr>
+        <w:t>Pós-condição:</w:t>
+      </w:r>
+      <w:r>
+        <w:t xml:space="preserve"> Definir as especificações desta agenda, tais como: trecho, hospedagem, meios de locomoção, locais de alimentação, tipos de eventos e pontos turísticos que deseja visitar.</w:t>
+      </w:r>
+    </w:p>
+    <w:p>
+      <w:r>
+        <w:rPr>
+          <w:b/>
+        </w:rPr>
+        <w:t>Diagrama de Caso de Uso:</w:t>
+      </w:r>
+      <w:r>
+        <w:t xml:space="preserve"> Adicionar Agenda</w:t>
+      </w:r>
+    </w:p>
+    <w:p>
+      <w:pPr>
+        <w:rPr>
+          <w:b/>
+        </w:rPr>
+      </w:pPr>
+      <w:r>
+        <w:rPr>
+          <w:b/>
+        </w:rPr>
+        <w:t>Fluxo Normal:</w:t>
+      </w:r>
+    </w:p>
+    <w:p>
+      <w:r>
+        <w:rPr>
+          <w:b/>
+        </w:rPr>
+        <w:t xml:space="preserve">1 – </w:t>
+      </w:r>
+      <w:r>
+        <w:t xml:space="preserve">Usuário se conecta através da tela de </w:t>
+      </w:r>
+      <w:proofErr w:type="spellStart"/>
+      <w:r>
+        <w:t>login</w:t>
+      </w:r>
+      <w:proofErr w:type="spellEnd"/>
+      <w:r>
+        <w:t xml:space="preserve"> no sistema.</w:t>
+      </w:r>
+    </w:p>
+    <w:p>
+      <w:r>
+        <w:rPr>
+          <w:b/>
+        </w:rPr>
+        <w:t>2</w:t>
+      </w:r>
+      <w:r>
+        <w:t xml:space="preserve"> – O Sistema verifica se o usuário está cadastrado.</w:t>
+      </w:r>
+    </w:p>
+    <w:p>
+      <w:r>
+        <w:rPr>
+          <w:b/>
+        </w:rPr>
+        <w:t>3</w:t>
+      </w:r>
+      <w:r>
+        <w:t xml:space="preserve"> – Usuário é enviado para página inicial do sistema, que irá solicitar Descrição, data inicial e data final desta agenda.</w:t>
+      </w:r>
+    </w:p>
+    <w:p>
+      <w:r>
+        <w:rPr>
+          <w:b/>
+        </w:rPr>
+        <w:t>4</w:t>
+      </w:r>
+      <w:r>
+        <w:t xml:space="preserve"> – O sistema verifica qual é a data em que o usuário está criando esta agenda e grava em um campo apropriado na tabela para manter um controle cronológico das agendas.</w:t>
+      </w:r>
+    </w:p>
+    <w:p>
+      <w:r>
+        <w:rPr>
+          <w:b/>
+        </w:rPr>
+        <w:t>5</w:t>
+      </w:r>
+      <w:r>
+        <w:t xml:space="preserve"> – Sistema cadastra a nova agenda.</w:t>
+      </w:r>
+    </w:p>
+    <w:p>
+      <w:pPr>
+        <w:rPr>
+          <w:b/>
+        </w:rPr>
+      </w:pPr>
+      <w:r>
+        <w:rPr>
+          <w:b/>
+        </w:rPr>
+        <w:t xml:space="preserve">6 - </w:t>
+      </w:r>
+      <w:r>
+        <w:t>Caso de Uso "Gerar novo percurso"</w:t>
+      </w:r>
       <w:bookmarkStart w:id="0" w:name="_GoBack"/>
       <w:bookmarkEnd w:id="0"/>
       <w:r>
-        <w:t>1 – Usuário ao traçar uma rota e desejar marcar novos trechos e pontos para a mesma, solicita ao sistema “Cadastrar Usuário”, para que tudo fique salvo em sua conta.</w:t>
-      </w:r>
-    </w:p>
-    <w:p>
-      <w:r>
-        <w:rPr>
-          <w:b/>
-        </w:rPr>
-        <w:t>2</w:t>
-      </w:r>
-      <w:r>
-        <w:t xml:space="preserve"> – Sistema disponibiliza tela cadastro Usuário</w:t>
-      </w:r>
-    </w:p>
-    <w:p>
-      <w:r>
-        <w:rPr>
-          <w:b/>
-        </w:rPr>
-        <w:t>3</w:t>
-      </w:r>
-      <w:r>
-        <w:t xml:space="preserve"> – Usuário informa forma de cadastro</w:t>
-      </w:r>
-    </w:p>
-    <w:p>
-      <w:r>
-        <w:rPr>
-          <w:b/>
-        </w:rPr>
-        <w:t>4</w:t>
-      </w:r>
-      <w:r>
-        <w:t xml:space="preserve"> – Sistema verifica se a conta já existe</w:t>
-      </w:r>
-    </w:p>
-    <w:p>
-      <w:r>
-        <w:rPr>
-          <w:b/>
-        </w:rPr>
-        <w:t>5</w:t>
-      </w:r>
-      <w:r>
-        <w:t xml:space="preserve"> – Usuário escolhe preferências para personalização do sistema</w:t>
-      </w:r>
-    </w:p>
-    <w:p>
-      <w:r>
-        <w:rPr>
-          <w:b/>
-        </w:rPr>
-        <w:t>6</w:t>
-      </w:r>
-      <w:r>
-        <w:t xml:space="preserve"> – Sistema envia e-mail informando o Usuário do cadastro</w:t>
-      </w:r>
-    </w:p>
-    <w:p>
-      <w:r>
-        <w:rPr>
-          <w:b/>
-        </w:rPr>
-        <w:t>7</w:t>
-      </w:r>
-      <w:r>
-        <w:t xml:space="preserve"> – Sistema redireciona Usuário para página principal</w:t>
-      </w:r>
-    </w:p>
-    <w:p>
-      <w:r>
-        <w:rPr>
-          <w:b/>
-        </w:rPr>
-        <w:t>8</w:t>
-      </w:r>
-      <w:r>
-        <w:t xml:space="preserve"> – Encerrar caso de uso</w:t>
+        <w:rPr>
+          <w:b/>
+        </w:rPr>
+        <w:t xml:space="preserve"> </w:t>
+      </w:r>
+      <w:r>
+        <w:rPr>
+          <w:i/>
+          <w:color w:val="FF0000"/>
+        </w:rPr>
+        <w:t>(este caso de uso não foi escolhido para ser desenvolvido nesta aula)</w:t>
       </w:r>
     </w:p>
     <w:p/>
     <w:p>
-      <w:pPr>
-        <w:rPr>
-          <w:b/>
-        </w:rPr>
-      </w:pPr>
-      <w:r>
-        <w:rPr>
-          <w:b/>
-        </w:rPr>
-        <w:t>Fluxo alternativo:</w:t>
-      </w:r>
-    </w:p>
-    <w:p>
-      <w:r>
-        <w:rPr>
-          <w:b/>
-        </w:rPr>
-        <w:t>3.A</w:t>
-      </w:r>
-      <w:r>
-        <w:t xml:space="preserve"> – Usuário escolhe o cadastro do próprio sistema</w:t>
-      </w:r>
-    </w:p>
-    <w:p>
-      <w:r>
-        <w:tab/>
-        <w:t>1 – O sistema exibe uma tela solicitando e-mail e senha.</w:t>
-      </w:r>
-    </w:p>
-    <w:p>
-      <w:r>
-        <w:rPr>
-          <w:b/>
-        </w:rPr>
-        <w:t>3.B</w:t>
-      </w:r>
-      <w:r>
-        <w:t xml:space="preserve"> – Usuário escolhe se conectar utilizando a conta do </w:t>
-      </w:r>
-      <w:proofErr w:type="spellStart"/>
-      <w:r>
-        <w:t>Facebook</w:t>
-      </w:r>
-      <w:proofErr w:type="spellEnd"/>
-    </w:p>
-    <w:p>
-      <w:r>
-        <w:tab/>
-        <w:t xml:space="preserve">1 – O sistema exibe uma tela pedindo o usuário da conta do </w:t>
-      </w:r>
-      <w:proofErr w:type="spellStart"/>
-      <w:r>
-        <w:t>Facebook</w:t>
-      </w:r>
-      <w:proofErr w:type="spellEnd"/>
-      <w:r>
-        <w:t xml:space="preserve"> e a senha</w:t>
-      </w:r>
-    </w:p>
-    <w:p>
-      <w:r>
-        <w:tab/>
-        <w:t xml:space="preserve">2 – O sistema solicita autorização para utilizar as informações do </w:t>
-      </w:r>
-      <w:proofErr w:type="spellStart"/>
-      <w:r>
-        <w:t>Facebook</w:t>
-      </w:r>
-      <w:proofErr w:type="spellEnd"/>
-      <w:r>
-        <w:t>.</w:t>
-      </w:r>
-    </w:p>
-    <w:p>
-      <w:r>
-        <w:tab/>
-        <w:t>3 – O sistema recupera todas as informações necessárias para que a conta seja habilitada.</w:t>
+      <w:r>
+        <w:tab/>
+      </w:r>
+      <w:r>
+        <w:tab/>
+      </w:r>
+    </w:p>
+    <w:p>
+      <w:pPr>
+        <w:rPr>
+          <w:b/>
+        </w:rPr>
+      </w:pPr>
+      <w:r>
+        <w:rPr>
+          <w:b/>
+        </w:rPr>
+        <w:t>Fluxo Alternativo:</w:t>
+      </w:r>
+    </w:p>
+    <w:p>
+      <w:pPr>
+        <w:rPr>
+          <w:b/>
+        </w:rPr>
+      </w:pPr>
+    </w:p>
+    <w:p>
+      <w:r>
+        <w:rPr>
+          <w:b/>
+        </w:rPr>
+        <w:t>2.A – Caso usuário não esteja cadastrado</w:t>
+      </w:r>
+    </w:p>
+    <w:p>
+      <w:r>
+        <w:tab/>
+        <w:t>1 – O sistema avisa o Usuário que ele não está cadastrado no sistema.</w:t>
+      </w:r>
+    </w:p>
+    <w:p>
+      <w:r>
+        <w:tab/>
+        <w:t>2 – O sistema envia o Usuário para tela inicial e disponibiliza</w:t>
+      </w:r>
+    </w:p>
+    <w:p>
+      <w:r>
+        <w:tab/>
+        <w:t>3 – Abandonar Caso de uso</w:t>
       </w:r>
     </w:p>
     <w:p/>
     <w:p>
-      <w:r>
-        <w:rPr>
-          <w:b/>
-        </w:rPr>
-        <w:t>3.C</w:t>
-      </w:r>
-      <w:r>
-        <w:t xml:space="preserve"> – Usuário escolhe se conectar via Google+</w:t>
-      </w:r>
-    </w:p>
-    <w:p>
-      <w:r>
-        <w:tab/>
-        <w:t>1 – Sistema exibe uma tela pedindo o Usuário da conta do Google+</w:t>
-      </w:r>
-    </w:p>
-    <w:p>
-      <w:r>
-        <w:tab/>
-        <w:t>2 – Sistema solicita autorização para utilizar as informações do Google+.</w:t>
-      </w:r>
-    </w:p>
-    <w:p>
-      <w:r>
+      <w:pPr>
+        <w:rPr>
+          <w:b/>
+        </w:rPr>
+      </w:pPr>
+      <w:r>
+        <w:rPr>
+          <w:b/>
+        </w:rPr>
+        <w:t>3.A – Usuário já criou agendas anteriormente</w:t>
+      </w:r>
+    </w:p>
+    <w:p>
+      <w:pPr>
+        <w:ind w:left="709" w:hanging="283"/>
+      </w:pPr>
+      <w:r>
+        <w:rPr>
+          <w:b/>
+        </w:rPr>
+        <w:tab/>
+        <w:t xml:space="preserve">1 – </w:t>
+      </w:r>
+      <w:r>
+        <w:t>O sistema exibe uma lista disposta de forma cronológica decrescente, para tornar mais fácil a localização das últimas agendas inseridas pelo usuário, sendo que o primeiro item é um botão “Criar Nova Agenda”.</w:t>
+      </w:r>
+    </w:p>
+    <w:p>
+      <w:pPr>
+        <w:ind w:left="709" w:hanging="283"/>
+      </w:pPr>
+      <w:r>
+        <w:rPr>
+          <w:b/>
+        </w:rPr>
+        <w:tab/>
+        <w:t xml:space="preserve">2 – </w:t>
+      </w:r>
+      <w:r>
+        <w:t>Usuário é enviado para tela de cadastro da nova agenda.</w:t>
+      </w:r>
+    </w:p>
+    <w:p>
+      <w:pPr>
+        <w:rPr>
+          <w:b/>
+        </w:rPr>
+      </w:pPr>
+      <w:r>
+        <w:rPr>
+          <w:b/>
+        </w:rPr>
+        <w:br w:type="page"/>
+      </w:r>
+    </w:p>
+    <w:p>
+      <w:pPr>
+        <w:rPr>
+          <w:b/>
+        </w:rPr>
+      </w:pPr>
+      <w:r>
+        <w:rPr>
+          <w:b/>
+        </w:rPr>
         <w:lastRenderedPageBreak/>
-        <w:tab/>
-        <w:t>3 – Sistema recupera todas as informações necessárias para que a conta seja habilitada.</w:t>
-      </w:r>
-    </w:p>
-    <w:p/>
-    <w:p>
-      <w:r>
-        <w:rPr>
-          <w:b/>
-        </w:rPr>
-        <w:t>4.A</w:t>
-      </w:r>
-      <w:r>
-        <w:t xml:space="preserve"> – Usuário já está cadastrado</w:t>
-      </w:r>
-    </w:p>
-    <w:p>
-      <w:r>
-        <w:tab/>
-        <w:t xml:space="preserve">1 – O sistema avisa através de uma mensagem amigável que o usuário já está cadastrado </w:t>
-      </w:r>
-    </w:p>
-    <w:p>
-      <w:pPr>
-        <w:rPr>
-          <w:u w:val="single"/>
-        </w:rPr>
-      </w:pPr>
-      <w:r>
-        <w:tab/>
-        <w:t xml:space="preserve">2 – O sistema redireciona o Usuário para a tela de </w:t>
-      </w:r>
-      <w:proofErr w:type="spellStart"/>
-      <w:r>
-        <w:t>login</w:t>
-      </w:r>
-      <w:proofErr w:type="spellEnd"/>
-      <w:r>
-        <w:t>, pedindo uma forma para se conectar</w:t>
-      </w:r>
-    </w:p>
-    <w:p>
-      <w:r>
-        <w:tab/>
-        <w:t>3 – Fim do caso de uso</w:t>
-      </w:r>
-    </w:p>
-    <w:p>
-      <w:r>
-        <w:tab/>
-      </w:r>
-      <w:r>
-        <w:tab/>
-      </w:r>
-    </w:p>
-    <w:p>
-      <w:r>
-        <w:br w:type="page"/>
-      </w:r>
-    </w:p>
-    <w:p>
-      <w:r>
-        <w:rPr>
-          <w:b/>
-        </w:rPr>
-        <w:lastRenderedPageBreak/>
-        <w:t>ID</w:t>
-      </w:r>
-      <w:r>
-        <w:t>: UC-02</w:t>
-      </w:r>
-    </w:p>
-    <w:p>
-      <w:r>
-        <w:t>Diagrama de Caso de Uso: Adicionar Agenda</w:t>
-      </w:r>
-    </w:p>
-    <w:p/>
-    <w:p>
-      <w:r>
-        <w:t>Fluxo Normal:</w:t>
-      </w:r>
-    </w:p>
-    <w:p>
-      <w:r>
-        <w:t>1 – Usuário solicita Adicionar Agenda</w:t>
-      </w:r>
-    </w:p>
-    <w:p>
-      <w:r>
-        <w:t xml:space="preserve">2 – Sistema </w:t>
-      </w:r>
-      <w:proofErr w:type="gramStart"/>
-      <w:r>
-        <w:t>disponibiliza  tela</w:t>
-      </w:r>
-      <w:proofErr w:type="gramEnd"/>
-      <w:r>
-        <w:t xml:space="preserve"> </w:t>
-      </w:r>
-      <w:proofErr w:type="spellStart"/>
-      <w:r>
-        <w:t>AdicionarAgenda</w:t>
-      </w:r>
-      <w:proofErr w:type="spellEnd"/>
-    </w:p>
-    <w:p>
-      <w:r>
-        <w:t>3 - Usuário informa dados ao sistema</w:t>
-      </w:r>
-    </w:p>
-    <w:p>
-      <w:r>
-        <w:t>4 – Encerrar caso de uso</w:t>
-      </w:r>
-    </w:p>
-    <w:p>
-      <w:r>
-        <w:t xml:space="preserve"> </w:t>
-      </w:r>
-    </w:p>
-    <w:p/>
-    <w:p>
-      <w:r>
-        <w:tab/>
-      </w:r>
-      <w:r>
-        <w:tab/>
-      </w:r>
-    </w:p>
-    <w:p/>
+        <w:t>3.B – Usuário cria uma agenda na mesma data de uma agenda já criada.</w:t>
+      </w:r>
+    </w:p>
+    <w:p>
+      <w:pPr>
+        <w:rPr>
+          <w:b/>
+        </w:rPr>
+      </w:pPr>
+      <w:r>
+        <w:rPr>
+          <w:b/>
+        </w:rPr>
+        <w:tab/>
+        <w:t xml:space="preserve">1 – </w:t>
+      </w:r>
+      <w:r>
+        <w:t>O sistema pergunta se a agenda criada anteriormente para esta data pode ser cancelada ou mantida</w:t>
+      </w:r>
+    </w:p>
+    <w:p>
+      <w:r>
+        <w:rPr>
+          <w:b/>
+        </w:rPr>
+        <w:tab/>
+        <w:t xml:space="preserve">2 – </w:t>
+      </w:r>
+      <w:r>
+        <w:t>Usuário escolhe qual a melhor opção.</w:t>
+      </w:r>
+    </w:p>
+    <w:p>
+      <w:pPr>
+        <w:rPr>
+          <w:b/>
+        </w:rPr>
+      </w:pPr>
+      <w:r>
+        <w:rPr>
+          <w:b/>
+        </w:rPr>
+        <w:tab/>
+      </w:r>
+      <w:r>
+        <w:rPr>
+          <w:b/>
+        </w:rPr>
+        <w:tab/>
+        <w:t xml:space="preserve">2.a – </w:t>
+      </w:r>
+      <w:r>
+        <w:t>Usuário escolhe cancelar a anterior</w:t>
+      </w:r>
+    </w:p>
+    <w:p>
+      <w:pPr>
+        <w:rPr>
+          <w:b/>
+        </w:rPr>
+      </w:pPr>
+      <w:r>
+        <w:rPr>
+          <w:b/>
+        </w:rPr>
+        <w:tab/>
+      </w:r>
+      <w:r>
+        <w:rPr>
+          <w:b/>
+        </w:rPr>
+        <w:tab/>
+      </w:r>
+      <w:r>
+        <w:rPr>
+          <w:b/>
+        </w:rPr>
+        <w:tab/>
+        <w:t xml:space="preserve">2.a.1 – </w:t>
+      </w:r>
+      <w:r>
+        <w:t>Sistema cancela a agenda anterior e cria uma nova agenda para a data em questão.</w:t>
+      </w:r>
+      <w:r>
+        <w:tab/>
+      </w:r>
+    </w:p>
+    <w:p>
+      <w:pPr>
+        <w:rPr>
+          <w:b/>
+        </w:rPr>
+      </w:pPr>
+      <w:r>
+        <w:rPr>
+          <w:b/>
+        </w:rPr>
+        <w:tab/>
+      </w:r>
+      <w:r>
+        <w:rPr>
+          <w:b/>
+        </w:rPr>
+        <w:tab/>
+        <w:t xml:space="preserve">2.b – </w:t>
+      </w:r>
+      <w:r>
+        <w:t>Usuário escolhe retornar a anterior para editar a descrição, já que a agenda para data já está criada.</w:t>
+      </w:r>
+    </w:p>
+    <w:p>
+      <w:pPr>
+        <w:rPr>
+          <w:b/>
+        </w:rPr>
+      </w:pPr>
+      <w:r>
+        <w:rPr>
+          <w:b/>
+        </w:rPr>
+        <w:tab/>
+      </w:r>
+      <w:r>
+        <w:rPr>
+          <w:b/>
+        </w:rPr>
+        <w:tab/>
+      </w:r>
+      <w:r>
+        <w:rPr>
+          <w:b/>
+        </w:rPr>
+        <w:tab/>
+        <w:t xml:space="preserve">2.b.1 – </w:t>
+      </w:r>
+      <w:r>
+        <w:t>Sistema envia Usuário para a tela do agendamento que já havia sido criado para esta data inserida.</w:t>
+      </w:r>
+    </w:p>
+    <w:p>
+      <w:pPr>
+        <w:rPr>
+          <w:b/>
+        </w:rPr>
+      </w:pPr>
+      <w:r>
+        <w:rPr>
+          <w:b/>
+        </w:rPr>
+        <w:tab/>
+      </w:r>
+      <w:r>
+        <w:rPr>
+          <w:b/>
+        </w:rPr>
+        <w:tab/>
+      </w:r>
+      <w:r>
+        <w:rPr>
+          <w:b/>
+        </w:rPr>
+        <w:tab/>
+        <w:t xml:space="preserve">2.b.2 – </w:t>
+      </w:r>
+      <w:r>
+        <w:t>Sistema coloca foco na caixa de descrição.</w:t>
+      </w:r>
+    </w:p>
+    <w:p>
+      <w:pPr>
+        <w:rPr>
+          <w:b/>
+        </w:rPr>
+      </w:pPr>
+      <w:r>
+        <w:rPr>
+          <w:b/>
+        </w:rPr>
+        <w:tab/>
+      </w:r>
+      <w:r>
+        <w:rPr>
+          <w:b/>
+        </w:rPr>
+        <w:tab/>
+      </w:r>
+      <w:r>
+        <w:rPr>
+          <w:b/>
+        </w:rPr>
+        <w:tab/>
+      </w:r>
+    </w:p>
+    <w:p>
+      <w:pPr>
+        <w:rPr>
+          <w:b/>
+        </w:rPr>
+      </w:pPr>
+      <w:r>
+        <w:rPr>
+          <w:b/>
+        </w:rPr>
+        <w:tab/>
+      </w:r>
+    </w:p>
+    <w:p>
+      <w:pPr>
+        <w:rPr>
+          <w:b/>
+        </w:rPr>
+      </w:pPr>
+    </w:p>
+    <w:p>
+      <w:pPr>
+        <w:rPr>
+          <w:b/>
+        </w:rPr>
+      </w:pPr>
+    </w:p>
+    <w:p>
+      <w:pPr>
+        <w:rPr>
+          <w:b/>
+        </w:rPr>
+      </w:pPr>
+    </w:p>
+    <w:p>
+      <w:pPr>
+        <w:rPr>
+          <w:b/>
+        </w:rPr>
+      </w:pPr>
+      <w:r>
+        <w:rPr>
+          <w:b/>
+        </w:rPr>
+        <w:tab/>
+      </w:r>
+      <w:r>
+        <w:rPr>
+          <w:b/>
+        </w:rPr>
+        <w:tab/>
+      </w:r>
+    </w:p>
+    <w:p>
+      <w:pPr>
+        <w:rPr>
+          <w:b/>
+        </w:rPr>
+      </w:pPr>
+    </w:p>
+    <w:p>
+      <w:pPr>
+        <w:rPr>
+          <w:b/>
+        </w:rPr>
+      </w:pPr>
+      <w:r>
+        <w:rPr>
+          <w:b/>
+        </w:rPr>
+        <w:tab/>
+      </w:r>
+    </w:p>
     <w:p/>
     <w:p/>
     <w:sectPr>

</xml_diff>

<commit_message>
alteracao do nome do primeiro caso de uso
Nome alterado para Efetuar Auto Cadastro Usuário
</commit_message>
<xml_diff>
--- a/documentacao/diagramas/diagrama casos de uso/Diagrama de Caso de Uso.docx
+++ b/documentacao/diagramas/diagrama casos de uso/Diagrama de Caso de Uso.docx
@@ -3,6 +3,11 @@
 <w:document xmlns:wpc="http://schemas.microsoft.com/office/word/2010/wordprocessingCanvas" xmlns:cx="http://schemas.microsoft.com/office/drawing/2014/chartex" xmlns:cx1="http://schemas.microsoft.com/office/drawing/2015/9/8/chartex" xmlns:mc="http://schemas.openxmlformats.org/markup-compatibility/2006" xmlns:o="urn:schemas-microsoft-com:office:office" xmlns:r="http://schemas.openxmlformats.org/officeDocument/2006/relationships" xmlns:m="http://schemas.openxmlformats.org/officeDocument/2006/math" xmlns:v="urn:schemas-microsoft-com:vml" xmlns:wp14="http://schemas.microsoft.com/office/word/2010/wordprocessingDrawing" xmlns:wp="http://schemas.openxmlformats.org/drawingml/2006/wordprocessingDrawing" xmlns:w10="urn:schemas-microsoft-com:office:word" xmlns:w="http://schemas.openxmlformats.org/wordprocessingml/2006/main" xmlns:w14="http://schemas.microsoft.com/office/word/2010/wordml" xmlns:w15="http://schemas.microsoft.com/office/word/2012/wordml" xmlns:w16se="http://schemas.microsoft.com/office/word/2015/wordml/symex" xmlns:wpg="http://schemas.microsoft.com/office/word/2010/wordprocessingGroup" xmlns:wpi="http://schemas.microsoft.com/office/word/2010/wordprocessingInk" xmlns:wne="http://schemas.microsoft.com/office/word/2006/wordml" xmlns:wps="http://schemas.microsoft.com/office/word/2010/wordprocessingShape" mc:Ignorable="w14 w15 w16se wp14">
   <w:body>
     <w:p>
+      <w:pPr>
+        <w:rPr>
+          <w:u w:val="single"/>
+        </w:rPr>
+      </w:pPr>
       <w:r>
         <w:rPr>
           <w:b/>
@@ -10,7 +15,7 @@
         <w:t>ID</w:t>
       </w:r>
       <w:r>
-        <w:t xml:space="preserve">: UC-01 </w:t>
+        <w:t>: UC-01</w:t>
       </w:r>
     </w:p>
     <w:p>
@@ -74,7 +79,24 @@
         <w:t>Diagrama de Caso de Uso:</w:t>
       </w:r>
       <w:r>
-        <w:t xml:space="preserve"> Cadastrar Usuário</w:t>
+        <w:rPr>
+          <w:b/>
+        </w:rPr>
+        <w:t xml:space="preserve"> </w:t>
+      </w:r>
+      <w:r>
+        <w:t>Efetua</w:t>
+      </w:r>
+      <w:r>
+        <w:t>r</w:t>
+      </w:r>
+      <w:bookmarkStart w:id="0" w:name="_GoBack"/>
+      <w:bookmarkEnd w:id="0"/>
+      <w:r>
+        <w:t xml:space="preserve"> Auto Cadastro</w:t>
+      </w:r>
+      <w:r>
+        <w:t xml:space="preserve"> Usuário</w:t>
       </w:r>
     </w:p>
     <w:p>
@@ -448,8 +470,6 @@
       <w:r>
         <w:t>Caso de Uso "Gerar novo percurso"</w:t>
       </w:r>
-      <w:bookmarkStart w:id="0" w:name="_GoBack"/>
-      <w:bookmarkEnd w:id="0"/>
       <w:r>
         <w:rPr>
           <w:b/>

</xml_diff>